<commit_message>
Prevent overlapping of events
</commit_message>
<xml_diff>
--- a/server/files/BBS_Invoice_Template_cash.docx
+++ b/server/files/BBS_Invoice_Template_cash.docx
@@ -760,8 +760,12 @@
       </w:r>
     </w:p>
     <w:sectPr>
-      <w:headerReference w:type="default" r:id="rId7"/>
-      <w:footerReference w:type="default" r:id="rId8"/>
+      <w:headerReference w:type="even" r:id="rId7"/>
+      <w:headerReference w:type="default" r:id="rId8"/>
+      <w:footerReference w:type="even" r:id="rId9"/>
+      <w:footerReference w:type="default" r:id="rId10"/>
+      <w:headerReference w:type="first" r:id="rId11"/>
+      <w:footerReference w:type="first" r:id="rId12"/>
       <w:pgSz w:w="11900" w:h="16840"/>
       <w:pgMar w:top="2145" w:right="1128" w:bottom="1134" w:left="991" w:header="400" w:footer="336" w:gutter="0"/>
       <w:cols w:space="708"/>
@@ -792,19 +796,21 @@
 
 <file path=word/footer1.xml><?xml version="1.0" encoding="utf-8"?>
 <w:ftr xmlns:wpc="http://schemas.microsoft.com/office/word/2010/wordprocessingCanvas" xmlns:cx="http://schemas.microsoft.com/office/drawing/2014/chartex" xmlns:cx1="http://schemas.microsoft.com/office/drawing/2015/9/8/chartex" xmlns:cx2="http://schemas.microsoft.com/office/drawing/2015/10/21/chartex" xmlns:cx3="http://schemas.microsoft.com/office/drawing/2016/5/9/chartex" xmlns:cx4="http://schemas.microsoft.com/office/drawing/2016/5/10/chartex" xmlns:cx5="http://schemas.microsoft.com/office/drawing/2016/5/11/chartex" xmlns:cx6="http://schemas.microsoft.com/office/drawing/2016/5/12/chartex" xmlns:cx7="http://schemas.microsoft.com/office/drawing/2016/5/13/chartex" xmlns:cx8="http://schemas.microsoft.com/office/drawing/2016/5/14/chartex" xmlns:mc="http://schemas.openxmlformats.org/markup-compatibility/2006" xmlns:aink="http://schemas.microsoft.com/office/drawing/2016/ink" xmlns:am3d="http://schemas.microsoft.com/office/drawing/2017/model3d" xmlns:o="urn:schemas-microsoft-com:office:office" xmlns:oel="http://schemas.microsoft.com/office/2019/extlst" xmlns:r="http://schemas.openxmlformats.org/officeDocument/2006/relationships" xmlns:m="http://schemas.openxmlformats.org/officeDocument/2006/math" xmlns:v="urn:schemas-microsoft-com:vml" xmlns:wp14="http://schemas.microsoft.com/office/word/2010/wordprocessingDrawing" xmlns:wp="http://schemas.openxmlformats.org/drawingml/2006/wordprocessingDrawing" xmlns:w10="urn:schemas-microsoft-com:office:word" xmlns:w="http://schemas.openxmlformats.org/wordprocessingml/2006/main" xmlns:w14="http://schemas.microsoft.com/office/word/2010/wordml" xmlns:w15="http://schemas.microsoft.com/office/word/2012/wordml" xmlns:w16cex="http://schemas.microsoft.com/office/word/2018/wordml/cex" xmlns:w16cid="http://schemas.microsoft.com/office/word/2016/wordml/cid" xmlns:w16="http://schemas.microsoft.com/office/word/2018/wordml" xmlns:w16du="http://schemas.microsoft.com/office/word/2023/wordml/word16du" xmlns:w16sdtdh="http://schemas.microsoft.com/office/word/2020/wordml/sdtdatahash" xmlns:w16sdtfl="http://schemas.microsoft.com/office/word/2024/wordml/sdtformatlock" xmlns:w16se="http://schemas.microsoft.com/office/word/2015/wordml/symex" xmlns:wpg="http://schemas.microsoft.com/office/word/2010/wordprocessingGroup" xmlns:wpi="http://schemas.microsoft.com/office/word/2010/wordprocessingInk" xmlns:wne="http://schemas.microsoft.com/office/word/2006/wordml" xmlns:wps="http://schemas.microsoft.com/office/word/2010/wordprocessingShape" mc:Ignorable="w14 w15 w16se w16cid w16 w16cex w16sdtdh w16sdtfl w16du wp14">
+  <w:p>
+    <w:pPr>
+      <w:pStyle w:val="Fuzeile"/>
+    </w:pPr>
+  </w:p>
+</w:ftr>
+</file>
+
+<file path=word/footer2.xml><?xml version="1.0" encoding="utf-8"?>
+<w:ftr xmlns:wpc="http://schemas.microsoft.com/office/word/2010/wordprocessingCanvas" xmlns:cx="http://schemas.microsoft.com/office/drawing/2014/chartex" xmlns:cx1="http://schemas.microsoft.com/office/drawing/2015/9/8/chartex" xmlns:cx2="http://schemas.microsoft.com/office/drawing/2015/10/21/chartex" xmlns:cx3="http://schemas.microsoft.com/office/drawing/2016/5/9/chartex" xmlns:cx4="http://schemas.microsoft.com/office/drawing/2016/5/10/chartex" xmlns:cx5="http://schemas.microsoft.com/office/drawing/2016/5/11/chartex" xmlns:cx6="http://schemas.microsoft.com/office/drawing/2016/5/12/chartex" xmlns:cx7="http://schemas.microsoft.com/office/drawing/2016/5/13/chartex" xmlns:cx8="http://schemas.microsoft.com/office/drawing/2016/5/14/chartex" xmlns:mc="http://schemas.openxmlformats.org/markup-compatibility/2006" xmlns:aink="http://schemas.microsoft.com/office/drawing/2016/ink" xmlns:am3d="http://schemas.microsoft.com/office/drawing/2017/model3d" xmlns:o="urn:schemas-microsoft-com:office:office" xmlns:oel="http://schemas.microsoft.com/office/2019/extlst" xmlns:r="http://schemas.openxmlformats.org/officeDocument/2006/relationships" xmlns:m="http://schemas.openxmlformats.org/officeDocument/2006/math" xmlns:v="urn:schemas-microsoft-com:vml" xmlns:wp14="http://schemas.microsoft.com/office/word/2010/wordprocessingDrawing" xmlns:wp="http://schemas.openxmlformats.org/drawingml/2006/wordprocessingDrawing" xmlns:w10="urn:schemas-microsoft-com:office:word" xmlns:w="http://schemas.openxmlformats.org/wordprocessingml/2006/main" xmlns:w14="http://schemas.microsoft.com/office/word/2010/wordml" xmlns:w15="http://schemas.microsoft.com/office/word/2012/wordml" xmlns:w16cex="http://schemas.microsoft.com/office/word/2018/wordml/cex" xmlns:w16cid="http://schemas.microsoft.com/office/word/2016/wordml/cid" xmlns:w16="http://schemas.microsoft.com/office/word/2018/wordml" xmlns:w16du="http://schemas.microsoft.com/office/word/2023/wordml/word16du" xmlns:w16sdtdh="http://schemas.microsoft.com/office/word/2020/wordml/sdtdatahash" xmlns:w16sdtfl="http://schemas.microsoft.com/office/word/2024/wordml/sdtformatlock" xmlns:w16se="http://schemas.microsoft.com/office/word/2015/wordml/symex" xmlns:wpg="http://schemas.microsoft.com/office/word/2010/wordprocessingGroup" xmlns:wpi="http://schemas.microsoft.com/office/word/2010/wordprocessingInk" xmlns:wne="http://schemas.microsoft.com/office/word/2006/wordml" xmlns:wps="http://schemas.microsoft.com/office/word/2010/wordprocessingShape" mc:Ignorable="w14 w15 w16se w16cid w16 w16cex w16sdtdh w16sdtfl w16du wp14">
   <w:p/>
   <w:tbl>
     <w:tblPr>
       <w:tblStyle w:val="Tabellenraster"/>
       <w:tblW w:w="0" w:type="auto"/>
-      <w:tblBorders>
-        <w:top w:val="none" w:sz="0" w:space="0" w:color="auto"/>
-        <w:left w:val="none" w:sz="0" w:space="0" w:color="auto"/>
-        <w:bottom w:val="none" w:sz="0" w:space="0" w:color="auto"/>
-        <w:right w:val="none" w:sz="0" w:space="0" w:color="auto"/>
-        <w:insideH w:val="none" w:sz="0" w:space="0" w:color="auto"/>
-        <w:insideV w:val="none" w:sz="0" w:space="0" w:color="auto"/>
-      </w:tblBorders>
       <w:tblLayout w:type="fixed"/>
       <w:tblLook w:val="04A0" w:firstRow="1" w:lastRow="0" w:firstColumn="1" w:lastColumn="0" w:noHBand="0" w:noVBand="1"/>
     </w:tblPr>
@@ -828,14 +834,6 @@
               <w:szCs w:val="20"/>
             </w:rPr>
           </w:pPr>
-          <w:r>
-            <w:rPr>
-              <w:rFonts w:ascii="Arial" w:hAnsi="Arial" w:cs="Arial"/>
-              <w:sz w:val="20"/>
-              <w:szCs w:val="20"/>
-            </w:rPr>
-            <w:t>HR-Nr.</w:t>
-          </w:r>
         </w:p>
         <w:p>
           <w:pPr>
@@ -847,14 +845,6 @@
               <w:szCs w:val="20"/>
             </w:rPr>
           </w:pPr>
-          <w:r>
-            <w:rPr>
-              <w:rFonts w:ascii="Arial" w:hAnsi="Arial" w:cs="Arial"/>
-              <w:sz w:val="20"/>
-              <w:szCs w:val="20"/>
-            </w:rPr>
-            <w:t>ST.-Nr.</w:t>
-          </w:r>
         </w:p>
       </w:tc>
       <w:tc>
@@ -877,7 +867,7 @@
               <w:sz w:val="20"/>
               <w:szCs w:val="20"/>
             </w:rPr>
-            <w:t>xxx</w:t>
+            <w:t>Sparkasse Nürnberg</w:t>
           </w:r>
         </w:p>
         <w:p>
@@ -890,44 +880,21 @@
               <w:szCs w:val="20"/>
             </w:rPr>
           </w:pPr>
-          <w:proofErr w:type="spellStart"/>
           <w:r>
             <w:rPr>
               <w:rFonts w:ascii="Arial" w:hAnsi="Arial" w:cs="Arial"/>
               <w:sz w:val="20"/>
               <w:szCs w:val="20"/>
             </w:rPr>
-            <w:t>yyy</w:t>
+            <w:t>DE</w:t>
           </w:r>
-          <w:proofErr w:type="spellEnd"/>
-        </w:p>
-        <w:p>
-          <w:pPr>
-            <w:pStyle w:val="Fuzeile"/>
-            <w:spacing w:before="60"/>
-            <w:rPr>
-              <w:rFonts w:ascii="Arial" w:hAnsi="Arial" w:cs="Arial"/>
-              <w:sz w:val="20"/>
-              <w:szCs w:val="20"/>
-            </w:rPr>
-          </w:pPr>
-          <w:proofErr w:type="spellStart"/>
           <w:r>
             <w:rPr>
               <w:rFonts w:ascii="Arial" w:hAnsi="Arial" w:cs="Arial"/>
               <w:sz w:val="20"/>
               <w:szCs w:val="20"/>
             </w:rPr>
-            <w:t>zzz</w:t>
-          </w:r>
-          <w:proofErr w:type="spellEnd"/>
-          <w:r>
-            <w:rPr>
-              <w:rFonts w:ascii="Arial" w:hAnsi="Arial" w:cs="Arial"/>
-              <w:sz w:val="20"/>
-              <w:szCs w:val="20"/>
-            </w:rPr>
-            <w:t xml:space="preserve"> Bank Nürnberg</w:t>
+            <w:t>24 7605 0101 0430 0005 05</w:t>
           </w:r>
         </w:p>
         <w:p>
@@ -936,7 +903,6 @@
             <w:spacing w:before="60"/>
             <w:rPr>
               <w:rFonts w:ascii="Arial" w:hAnsi="Arial" w:cs="Arial"/>
-              <w:color w:val="FF0000"/>
               <w:sz w:val="20"/>
               <w:szCs w:val="20"/>
             </w:rPr>
@@ -944,103 +910,10 @@
           <w:r>
             <w:rPr>
               <w:rFonts w:ascii="Arial" w:hAnsi="Arial" w:cs="Arial"/>
-              <w:color w:val="FF0000"/>
-              <w:sz w:val="20"/>
-              <w:szCs w:val="20"/>
-            </w:rPr>
-            <w:t>DE</w:t>
-          </w:r>
-          <w:r>
-            <w:rPr>
-              <w:rFonts w:ascii="Arial" w:hAnsi="Arial" w:cs="Arial"/>
-              <w:color w:val="FF0000"/>
-              <w:sz w:val="20"/>
-              <w:szCs w:val="20"/>
-            </w:rPr>
-            <w:t>12</w:t>
-          </w:r>
-          <w:r>
-            <w:rPr>
-              <w:rFonts w:ascii="Arial" w:hAnsi="Arial" w:cs="Arial"/>
-              <w:color w:val="FF0000"/>
-              <w:sz w:val="20"/>
-              <w:szCs w:val="20"/>
-            </w:rPr>
-            <w:t xml:space="preserve"> </w:t>
-          </w:r>
-          <w:r>
-            <w:rPr>
-              <w:rFonts w:ascii="Arial" w:hAnsi="Arial" w:cs="Arial"/>
-              <w:color w:val="FF0000"/>
-              <w:sz w:val="20"/>
-              <w:szCs w:val="20"/>
-            </w:rPr>
-            <w:t>3456</w:t>
-          </w:r>
-          <w:r>
-            <w:rPr>
-              <w:rFonts w:ascii="Arial" w:hAnsi="Arial" w:cs="Arial"/>
-              <w:color w:val="FF0000"/>
-              <w:sz w:val="20"/>
-              <w:szCs w:val="20"/>
-            </w:rPr>
-            <w:t xml:space="preserve"> </w:t>
-          </w:r>
-          <w:r>
-            <w:rPr>
-              <w:rFonts w:ascii="Arial" w:hAnsi="Arial" w:cs="Arial"/>
-              <w:color w:val="FF0000"/>
-              <w:sz w:val="20"/>
-              <w:szCs w:val="20"/>
-            </w:rPr>
-            <w:t>789</w:t>
-          </w:r>
-          <w:r>
-            <w:rPr>
-              <w:rFonts w:ascii="Arial" w:hAnsi="Arial" w:cs="Arial"/>
-              <w:color w:val="FF0000"/>
-              <w:sz w:val="20"/>
-              <w:szCs w:val="20"/>
-            </w:rPr>
-            <w:t xml:space="preserve"> 000 </w:t>
-          </w:r>
-          <w:r>
-            <w:rPr>
-              <w:rFonts w:ascii="Arial" w:hAnsi="Arial" w:cs="Arial"/>
-              <w:color w:val="FF0000"/>
-              <w:sz w:val="20"/>
-              <w:szCs w:val="20"/>
-            </w:rPr>
-            <w:t>0000</w:t>
-          </w:r>
-          <w:r>
-            <w:rPr>
-              <w:rFonts w:ascii="Arial" w:hAnsi="Arial" w:cs="Arial"/>
-              <w:color w:val="FF0000"/>
-              <w:sz w:val="20"/>
-              <w:szCs w:val="20"/>
-            </w:rPr>
-            <w:t>0</w:t>
-          </w:r>
-        </w:p>
-        <w:p>
-          <w:pPr>
-            <w:pStyle w:val="Fuzeile"/>
-            <w:spacing w:before="60"/>
-            <w:rPr>
-              <w:rFonts w:ascii="Arial" w:hAnsi="Arial" w:cs="Arial"/>
-              <w:sz w:val="20"/>
-              <w:szCs w:val="20"/>
-            </w:rPr>
-          </w:pPr>
-          <w:r>
-            <w:rPr>
-              <w:rFonts w:ascii="Arial" w:hAnsi="Arial" w:cs="Arial"/>
-              <w:color w:val="FF0000"/>
-              <w:sz w:val="20"/>
-              <w:szCs w:val="20"/>
-            </w:rPr>
-            <w:t>GENXXXXX</w:t>
+              <w:sz w:val="20"/>
+              <w:szCs w:val="20"/>
+            </w:rPr>
+            <w:t>BIC: SKNDE77XXX</w:t>
           </w:r>
         </w:p>
       </w:tc>
@@ -1252,6 +1125,16 @@
       </w:tc>
     </w:tr>
   </w:tbl>
+  <w:p>
+    <w:pPr>
+      <w:pStyle w:val="Fuzeile"/>
+    </w:pPr>
+  </w:p>
+</w:ftr>
+</file>
+
+<file path=word/footer3.xml><?xml version="1.0" encoding="utf-8"?>
+<w:ftr xmlns:wpc="http://schemas.microsoft.com/office/word/2010/wordprocessingCanvas" xmlns:cx="http://schemas.microsoft.com/office/drawing/2014/chartex" xmlns:cx1="http://schemas.microsoft.com/office/drawing/2015/9/8/chartex" xmlns:cx2="http://schemas.microsoft.com/office/drawing/2015/10/21/chartex" xmlns:cx3="http://schemas.microsoft.com/office/drawing/2016/5/9/chartex" xmlns:cx4="http://schemas.microsoft.com/office/drawing/2016/5/10/chartex" xmlns:cx5="http://schemas.microsoft.com/office/drawing/2016/5/11/chartex" xmlns:cx6="http://schemas.microsoft.com/office/drawing/2016/5/12/chartex" xmlns:cx7="http://schemas.microsoft.com/office/drawing/2016/5/13/chartex" xmlns:cx8="http://schemas.microsoft.com/office/drawing/2016/5/14/chartex" xmlns:mc="http://schemas.openxmlformats.org/markup-compatibility/2006" xmlns:aink="http://schemas.microsoft.com/office/drawing/2016/ink" xmlns:am3d="http://schemas.microsoft.com/office/drawing/2017/model3d" xmlns:o="urn:schemas-microsoft-com:office:office" xmlns:oel="http://schemas.microsoft.com/office/2019/extlst" xmlns:r="http://schemas.openxmlformats.org/officeDocument/2006/relationships" xmlns:m="http://schemas.openxmlformats.org/officeDocument/2006/math" xmlns:v="urn:schemas-microsoft-com:vml" xmlns:wp14="http://schemas.microsoft.com/office/word/2010/wordprocessingDrawing" xmlns:wp="http://schemas.openxmlformats.org/drawingml/2006/wordprocessingDrawing" xmlns:w10="urn:schemas-microsoft-com:office:word" xmlns:w="http://schemas.openxmlformats.org/wordprocessingml/2006/main" xmlns:w14="http://schemas.microsoft.com/office/word/2010/wordml" xmlns:w15="http://schemas.microsoft.com/office/word/2012/wordml" xmlns:w16cex="http://schemas.microsoft.com/office/word/2018/wordml/cex" xmlns:w16cid="http://schemas.microsoft.com/office/word/2016/wordml/cid" xmlns:w16="http://schemas.microsoft.com/office/word/2018/wordml" xmlns:w16du="http://schemas.microsoft.com/office/word/2023/wordml/word16du" xmlns:w16sdtdh="http://schemas.microsoft.com/office/word/2020/wordml/sdtdatahash" xmlns:w16sdtfl="http://schemas.microsoft.com/office/word/2024/wordml/sdtformatlock" xmlns:w16se="http://schemas.microsoft.com/office/word/2015/wordml/symex" xmlns:wpg="http://schemas.microsoft.com/office/word/2010/wordprocessingGroup" xmlns:wpi="http://schemas.microsoft.com/office/word/2010/wordprocessingInk" xmlns:wne="http://schemas.microsoft.com/office/word/2006/wordml" xmlns:wps="http://schemas.microsoft.com/office/word/2010/wordprocessingShape" mc:Ignorable="w14 w15 w16se w16cid w16 w16cex w16sdtdh w16sdtfl w16du wp14">
   <w:p>
     <w:pPr>
       <w:pStyle w:val="Fuzeile"/>
@@ -1280,6 +1163,16 @@
 </file>
 
 <file path=word/header1.xml><?xml version="1.0" encoding="utf-8"?>
+<w:hdr xmlns:wpc="http://schemas.microsoft.com/office/word/2010/wordprocessingCanvas" xmlns:cx="http://schemas.microsoft.com/office/drawing/2014/chartex" xmlns:cx1="http://schemas.microsoft.com/office/drawing/2015/9/8/chartex" xmlns:cx2="http://schemas.microsoft.com/office/drawing/2015/10/21/chartex" xmlns:cx3="http://schemas.microsoft.com/office/drawing/2016/5/9/chartex" xmlns:cx4="http://schemas.microsoft.com/office/drawing/2016/5/10/chartex" xmlns:cx5="http://schemas.microsoft.com/office/drawing/2016/5/11/chartex" xmlns:cx6="http://schemas.microsoft.com/office/drawing/2016/5/12/chartex" xmlns:cx7="http://schemas.microsoft.com/office/drawing/2016/5/13/chartex" xmlns:cx8="http://schemas.microsoft.com/office/drawing/2016/5/14/chartex" xmlns:mc="http://schemas.openxmlformats.org/markup-compatibility/2006" xmlns:aink="http://schemas.microsoft.com/office/drawing/2016/ink" xmlns:am3d="http://schemas.microsoft.com/office/drawing/2017/model3d" xmlns:o="urn:schemas-microsoft-com:office:office" xmlns:oel="http://schemas.microsoft.com/office/2019/extlst" xmlns:r="http://schemas.openxmlformats.org/officeDocument/2006/relationships" xmlns:m="http://schemas.openxmlformats.org/officeDocument/2006/math" xmlns:v="urn:schemas-microsoft-com:vml" xmlns:wp14="http://schemas.microsoft.com/office/word/2010/wordprocessingDrawing" xmlns:wp="http://schemas.openxmlformats.org/drawingml/2006/wordprocessingDrawing" xmlns:w10="urn:schemas-microsoft-com:office:word" xmlns:w="http://schemas.openxmlformats.org/wordprocessingml/2006/main" xmlns:w14="http://schemas.microsoft.com/office/word/2010/wordml" xmlns:w15="http://schemas.microsoft.com/office/word/2012/wordml" xmlns:w16cex="http://schemas.microsoft.com/office/word/2018/wordml/cex" xmlns:w16cid="http://schemas.microsoft.com/office/word/2016/wordml/cid" xmlns:w16="http://schemas.microsoft.com/office/word/2018/wordml" xmlns:w16du="http://schemas.microsoft.com/office/word/2023/wordml/word16du" xmlns:w16sdtdh="http://schemas.microsoft.com/office/word/2020/wordml/sdtdatahash" xmlns:w16sdtfl="http://schemas.microsoft.com/office/word/2024/wordml/sdtformatlock" xmlns:w16se="http://schemas.microsoft.com/office/word/2015/wordml/symex" xmlns:wpg="http://schemas.microsoft.com/office/word/2010/wordprocessingGroup" xmlns:wpi="http://schemas.microsoft.com/office/word/2010/wordprocessingInk" xmlns:wne="http://schemas.microsoft.com/office/word/2006/wordml" xmlns:wps="http://schemas.microsoft.com/office/word/2010/wordprocessingShape" mc:Ignorable="w14 w15 w16se w16cid w16 w16cex w16sdtdh w16sdtfl w16du wp14">
+  <w:p>
+    <w:pPr>
+      <w:pStyle w:val="Kopfzeile"/>
+    </w:pPr>
+  </w:p>
+</w:hdr>
+</file>
+
+<file path=word/header2.xml><?xml version="1.0" encoding="utf-8"?>
 <w:hdr xmlns:wpc="http://schemas.microsoft.com/office/word/2010/wordprocessingCanvas" xmlns:cx="http://schemas.microsoft.com/office/drawing/2014/chartex" xmlns:cx1="http://schemas.microsoft.com/office/drawing/2015/9/8/chartex" xmlns:cx2="http://schemas.microsoft.com/office/drawing/2015/10/21/chartex" xmlns:cx3="http://schemas.microsoft.com/office/drawing/2016/5/9/chartex" xmlns:cx4="http://schemas.microsoft.com/office/drawing/2016/5/10/chartex" xmlns:cx5="http://schemas.microsoft.com/office/drawing/2016/5/11/chartex" xmlns:cx6="http://schemas.microsoft.com/office/drawing/2016/5/12/chartex" xmlns:cx7="http://schemas.microsoft.com/office/drawing/2016/5/13/chartex" xmlns:cx8="http://schemas.microsoft.com/office/drawing/2016/5/14/chartex" xmlns:mc="http://schemas.openxmlformats.org/markup-compatibility/2006" xmlns:aink="http://schemas.microsoft.com/office/drawing/2016/ink" xmlns:am3d="http://schemas.microsoft.com/office/drawing/2017/model3d" xmlns:o="urn:schemas-microsoft-com:office:office" xmlns:oel="http://schemas.microsoft.com/office/2019/extlst" xmlns:r="http://schemas.openxmlformats.org/officeDocument/2006/relationships" xmlns:m="http://schemas.openxmlformats.org/officeDocument/2006/math" xmlns:v="urn:schemas-microsoft-com:vml" xmlns:wp14="http://schemas.microsoft.com/office/word/2010/wordprocessingDrawing" xmlns:wp="http://schemas.openxmlformats.org/drawingml/2006/wordprocessingDrawing" xmlns:w10="urn:schemas-microsoft-com:office:word" xmlns:w="http://schemas.openxmlformats.org/wordprocessingml/2006/main" xmlns:w14="http://schemas.microsoft.com/office/word/2010/wordml" xmlns:w15="http://schemas.microsoft.com/office/word/2012/wordml" xmlns:w16cex="http://schemas.microsoft.com/office/word/2018/wordml/cex" xmlns:w16cid="http://schemas.microsoft.com/office/word/2016/wordml/cid" xmlns:w16="http://schemas.microsoft.com/office/word/2018/wordml" xmlns:w16du="http://schemas.microsoft.com/office/word/2023/wordml/word16du" xmlns:w16sdtdh="http://schemas.microsoft.com/office/word/2020/wordml/sdtdatahash" xmlns:w16sdtfl="http://schemas.microsoft.com/office/word/2024/wordml/sdtformatlock" xmlns:w16se="http://schemas.microsoft.com/office/word/2015/wordml/symex" xmlns:wpg="http://schemas.microsoft.com/office/word/2010/wordprocessingGroup" xmlns:wpi="http://schemas.microsoft.com/office/word/2010/wordprocessingInk" xmlns:wne="http://schemas.microsoft.com/office/word/2006/wordml" xmlns:wps="http://schemas.microsoft.com/office/word/2010/wordprocessingShape" mc:Ignorable="w14 w15 w16se w16cid w16 w16cex w16sdtdh w16sdtfl w16du wp14">
   <w:tbl>
     <w:tblPr>
@@ -1537,7 +1430,7 @@
             </wp:anchor>
           </w:drawing>
         </mc:Choice>
-        <mc:Fallback xmlns:mv="urn:schemas-microsoft-com:mac:vml" xmlns:mo="http://schemas.microsoft.com/office/mac/office/2008/main">
+        <mc:Fallback xmlns:mo="http://schemas.microsoft.com/office/mac/office/2008/main" xmlns:mv="urn:schemas-microsoft-com:mac:vml">
           <w:pict>
             <v:line w14:anchorId="0C09B30C" id="Gerade_x0020_Verbindung_x0020_5" o:spid="_x0000_s1026" style="position:absolute;z-index:251662336;visibility:visible;mso-wrap-style:square;mso-width-percent:0;mso-wrap-distance-left:9pt;mso-wrap-distance-top:0;mso-wrap-distance-right:9pt;mso-wrap-distance-bottom:0;mso-position-horizontal:absolute;mso-position-horizontal-relative:page;mso-position-vertical:absolute;mso-position-vertical-relative:page;mso-width-percent:0;mso-width-relative:margin" from="14.2pt,595.35pt" to="22.7pt,595.35pt" o:gfxdata="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" strokecolor="#a5a5a5 [2092]" strokeweight=".5pt">
               <v:stroke joinstyle="miter"/>
@@ -1612,7 +1505,7 @@
             </wp:anchor>
           </w:drawing>
         </mc:Choice>
-        <mc:Fallback xmlns:mv="urn:schemas-microsoft-com:mac:vml" xmlns:mo="http://schemas.microsoft.com/office/mac/office/2008/main">
+        <mc:Fallback xmlns:mo="http://schemas.microsoft.com/office/mac/office/2008/main" xmlns:mv="urn:schemas-microsoft-com:mac:vml">
           <w:pict>
             <v:line w14:anchorId="43EED32A" id="Gerade_x0020_Verbindung_x0020_4" o:spid="_x0000_s1026" style="position:absolute;z-index:251660288;visibility:visible;mso-wrap-style:square;mso-width-percent:0;mso-wrap-distance-left:9pt;mso-wrap-distance-top:0;mso-wrap-distance-right:9pt;mso-wrap-distance-bottom:0;mso-position-horizontal:absolute;mso-position-horizontal-relative:page;mso-position-vertical:absolute;mso-position-vertical-relative:page;mso-width-percent:0;mso-width-relative:margin" from="14.2pt,297.7pt" to="22.7pt,297.7pt" o:gfxdata="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" strokecolor="#a5a5a5 [2092]" strokeweight=".5pt">
               <v:stroke joinstyle="miter"/>
@@ -1622,6 +1515,16 @@
         </mc:Fallback>
       </mc:AlternateContent>
     </w:r>
+  </w:p>
+</w:hdr>
+</file>
+
+<file path=word/header3.xml><?xml version="1.0" encoding="utf-8"?>
+<w:hdr xmlns:wpc="http://schemas.microsoft.com/office/word/2010/wordprocessingCanvas" xmlns:cx="http://schemas.microsoft.com/office/drawing/2014/chartex" xmlns:cx1="http://schemas.microsoft.com/office/drawing/2015/9/8/chartex" xmlns:cx2="http://schemas.microsoft.com/office/drawing/2015/10/21/chartex" xmlns:cx3="http://schemas.microsoft.com/office/drawing/2016/5/9/chartex" xmlns:cx4="http://schemas.microsoft.com/office/drawing/2016/5/10/chartex" xmlns:cx5="http://schemas.microsoft.com/office/drawing/2016/5/11/chartex" xmlns:cx6="http://schemas.microsoft.com/office/drawing/2016/5/12/chartex" xmlns:cx7="http://schemas.microsoft.com/office/drawing/2016/5/13/chartex" xmlns:cx8="http://schemas.microsoft.com/office/drawing/2016/5/14/chartex" xmlns:mc="http://schemas.openxmlformats.org/markup-compatibility/2006" xmlns:aink="http://schemas.microsoft.com/office/drawing/2016/ink" xmlns:am3d="http://schemas.microsoft.com/office/drawing/2017/model3d" xmlns:o="urn:schemas-microsoft-com:office:office" xmlns:oel="http://schemas.microsoft.com/office/2019/extlst" xmlns:r="http://schemas.openxmlformats.org/officeDocument/2006/relationships" xmlns:m="http://schemas.openxmlformats.org/officeDocument/2006/math" xmlns:v="urn:schemas-microsoft-com:vml" xmlns:wp14="http://schemas.microsoft.com/office/word/2010/wordprocessingDrawing" xmlns:wp="http://schemas.openxmlformats.org/drawingml/2006/wordprocessingDrawing" xmlns:w10="urn:schemas-microsoft-com:office:word" xmlns:w="http://schemas.openxmlformats.org/wordprocessingml/2006/main" xmlns:w14="http://schemas.microsoft.com/office/word/2010/wordml" xmlns:w15="http://schemas.microsoft.com/office/word/2012/wordml" xmlns:w16cex="http://schemas.microsoft.com/office/word/2018/wordml/cex" xmlns:w16cid="http://schemas.microsoft.com/office/word/2016/wordml/cid" xmlns:w16="http://schemas.microsoft.com/office/word/2018/wordml" xmlns:w16du="http://schemas.microsoft.com/office/word/2023/wordml/word16du" xmlns:w16sdtdh="http://schemas.microsoft.com/office/word/2020/wordml/sdtdatahash" xmlns:w16sdtfl="http://schemas.microsoft.com/office/word/2024/wordml/sdtformatlock" xmlns:w16se="http://schemas.microsoft.com/office/word/2015/wordml/symex" xmlns:wpg="http://schemas.microsoft.com/office/word/2010/wordprocessingGroup" xmlns:wpi="http://schemas.microsoft.com/office/word/2010/wordprocessingInk" xmlns:wne="http://schemas.microsoft.com/office/word/2006/wordml" xmlns:wps="http://schemas.microsoft.com/office/word/2010/wordprocessingShape" mc:Ignorable="w14 w15 w16se w16cid w16 w16cex w16sdtdh w16sdtfl w16du wp14">
+  <w:p>
+    <w:pPr>
+      <w:pStyle w:val="Kopfzeile"/>
+    </w:pPr>
   </w:p>
 </w:hdr>
 </file>

</xml_diff>

<commit_message>
Add bank account details
</commit_message>
<xml_diff>
--- a/server/files/BBS_Invoice_Template_cash.docx
+++ b/server/files/BBS_Invoice_Template_cash.docx
@@ -760,12 +760,8 @@
       </w:r>
     </w:p>
     <w:sectPr>
-      <w:headerReference w:type="even" r:id="rId7"/>
-      <w:headerReference w:type="default" r:id="rId8"/>
-      <w:footerReference w:type="even" r:id="rId9"/>
-      <w:footerReference w:type="default" r:id="rId10"/>
-      <w:headerReference w:type="first" r:id="rId11"/>
-      <w:footerReference w:type="first" r:id="rId12"/>
+      <w:headerReference w:type="default" r:id="rId7"/>
+      <w:footerReference w:type="default" r:id="rId8"/>
       <w:pgSz w:w="11900" w:h="16840"/>
       <w:pgMar w:top="2145" w:right="1128" w:bottom="1134" w:left="991" w:header="400" w:footer="336" w:gutter="0"/>
       <w:cols w:space="708"/>
@@ -796,60 +792,23 @@
 
 <file path=word/footer1.xml><?xml version="1.0" encoding="utf-8"?>
 <w:ftr xmlns:wpc="http://schemas.microsoft.com/office/word/2010/wordprocessingCanvas" xmlns:cx="http://schemas.microsoft.com/office/drawing/2014/chartex" xmlns:cx1="http://schemas.microsoft.com/office/drawing/2015/9/8/chartex" xmlns:cx2="http://schemas.microsoft.com/office/drawing/2015/10/21/chartex" xmlns:cx3="http://schemas.microsoft.com/office/drawing/2016/5/9/chartex" xmlns:cx4="http://schemas.microsoft.com/office/drawing/2016/5/10/chartex" xmlns:cx5="http://schemas.microsoft.com/office/drawing/2016/5/11/chartex" xmlns:cx6="http://schemas.microsoft.com/office/drawing/2016/5/12/chartex" xmlns:cx7="http://schemas.microsoft.com/office/drawing/2016/5/13/chartex" xmlns:cx8="http://schemas.microsoft.com/office/drawing/2016/5/14/chartex" xmlns:mc="http://schemas.openxmlformats.org/markup-compatibility/2006" xmlns:aink="http://schemas.microsoft.com/office/drawing/2016/ink" xmlns:am3d="http://schemas.microsoft.com/office/drawing/2017/model3d" xmlns:o="urn:schemas-microsoft-com:office:office" xmlns:oel="http://schemas.microsoft.com/office/2019/extlst" xmlns:r="http://schemas.openxmlformats.org/officeDocument/2006/relationships" xmlns:m="http://schemas.openxmlformats.org/officeDocument/2006/math" xmlns:v="urn:schemas-microsoft-com:vml" xmlns:wp14="http://schemas.microsoft.com/office/word/2010/wordprocessingDrawing" xmlns:wp="http://schemas.openxmlformats.org/drawingml/2006/wordprocessingDrawing" xmlns:w10="urn:schemas-microsoft-com:office:word" xmlns:w="http://schemas.openxmlformats.org/wordprocessingml/2006/main" xmlns:w14="http://schemas.microsoft.com/office/word/2010/wordml" xmlns:w15="http://schemas.microsoft.com/office/word/2012/wordml" xmlns:w16cex="http://schemas.microsoft.com/office/word/2018/wordml/cex" xmlns:w16cid="http://schemas.microsoft.com/office/word/2016/wordml/cid" xmlns:w16="http://schemas.microsoft.com/office/word/2018/wordml" xmlns:w16du="http://schemas.microsoft.com/office/word/2023/wordml/word16du" xmlns:w16sdtdh="http://schemas.microsoft.com/office/word/2020/wordml/sdtdatahash" xmlns:w16sdtfl="http://schemas.microsoft.com/office/word/2024/wordml/sdtformatlock" xmlns:w16se="http://schemas.microsoft.com/office/word/2015/wordml/symex" xmlns:wpg="http://schemas.microsoft.com/office/word/2010/wordprocessingGroup" xmlns:wpi="http://schemas.microsoft.com/office/word/2010/wordprocessingInk" xmlns:wne="http://schemas.microsoft.com/office/word/2006/wordml" xmlns:wps="http://schemas.microsoft.com/office/word/2010/wordprocessingShape" mc:Ignorable="w14 w15 w16se w16cid w16 w16cex w16sdtdh w16sdtfl w16du wp14">
-  <w:p>
-    <w:pPr>
-      <w:pStyle w:val="Fuzeile"/>
-    </w:pPr>
-  </w:p>
-</w:ftr>
-</file>
-
-<file path=word/footer2.xml><?xml version="1.0" encoding="utf-8"?>
-<w:ftr xmlns:wpc="http://schemas.microsoft.com/office/word/2010/wordprocessingCanvas" xmlns:cx="http://schemas.microsoft.com/office/drawing/2014/chartex" xmlns:cx1="http://schemas.microsoft.com/office/drawing/2015/9/8/chartex" xmlns:cx2="http://schemas.microsoft.com/office/drawing/2015/10/21/chartex" xmlns:cx3="http://schemas.microsoft.com/office/drawing/2016/5/9/chartex" xmlns:cx4="http://schemas.microsoft.com/office/drawing/2016/5/10/chartex" xmlns:cx5="http://schemas.microsoft.com/office/drawing/2016/5/11/chartex" xmlns:cx6="http://schemas.microsoft.com/office/drawing/2016/5/12/chartex" xmlns:cx7="http://schemas.microsoft.com/office/drawing/2016/5/13/chartex" xmlns:cx8="http://schemas.microsoft.com/office/drawing/2016/5/14/chartex" xmlns:mc="http://schemas.openxmlformats.org/markup-compatibility/2006" xmlns:aink="http://schemas.microsoft.com/office/drawing/2016/ink" xmlns:am3d="http://schemas.microsoft.com/office/drawing/2017/model3d" xmlns:o="urn:schemas-microsoft-com:office:office" xmlns:oel="http://schemas.microsoft.com/office/2019/extlst" xmlns:r="http://schemas.openxmlformats.org/officeDocument/2006/relationships" xmlns:m="http://schemas.openxmlformats.org/officeDocument/2006/math" xmlns:v="urn:schemas-microsoft-com:vml" xmlns:wp14="http://schemas.microsoft.com/office/word/2010/wordprocessingDrawing" xmlns:wp="http://schemas.openxmlformats.org/drawingml/2006/wordprocessingDrawing" xmlns:w10="urn:schemas-microsoft-com:office:word" xmlns:w="http://schemas.openxmlformats.org/wordprocessingml/2006/main" xmlns:w14="http://schemas.microsoft.com/office/word/2010/wordml" xmlns:w15="http://schemas.microsoft.com/office/word/2012/wordml" xmlns:w16cex="http://schemas.microsoft.com/office/word/2018/wordml/cex" xmlns:w16cid="http://schemas.microsoft.com/office/word/2016/wordml/cid" xmlns:w16="http://schemas.microsoft.com/office/word/2018/wordml" xmlns:w16du="http://schemas.microsoft.com/office/word/2023/wordml/word16du" xmlns:w16sdtdh="http://schemas.microsoft.com/office/word/2020/wordml/sdtdatahash" xmlns:w16sdtfl="http://schemas.microsoft.com/office/word/2024/wordml/sdtformatlock" xmlns:w16se="http://schemas.microsoft.com/office/word/2015/wordml/symex" xmlns:wpg="http://schemas.microsoft.com/office/word/2010/wordprocessingGroup" xmlns:wpi="http://schemas.microsoft.com/office/word/2010/wordprocessingInk" xmlns:wne="http://schemas.microsoft.com/office/word/2006/wordml" xmlns:wps="http://schemas.microsoft.com/office/word/2010/wordprocessingShape" mc:Ignorable="w14 w15 w16se w16cid w16 w16cex w16sdtdh w16sdtfl w16du wp14">
   <w:p/>
   <w:tbl>
     <w:tblPr>
       <w:tblStyle w:val="Tabellenraster"/>
-      <w:tblW w:w="0" w:type="auto"/>
+      <w:tblW w:w="10031" w:type="dxa"/>
       <w:tblLayout w:type="fixed"/>
       <w:tblLook w:val="04A0" w:firstRow="1" w:lastRow="0" w:firstColumn="1" w:lastColumn="0" w:noHBand="0" w:noVBand="1"/>
     </w:tblPr>
     <w:tblGrid>
-      <w:gridCol w:w="1129"/>
-      <w:gridCol w:w="3686"/>
+      <w:gridCol w:w="3256"/>
+      <w:gridCol w:w="1559"/>
       <w:gridCol w:w="5216"/>
     </w:tblGrid>
     <w:tr>
       <w:tc>
         <w:tcPr>
-          <w:tcW w:w="1129" w:type="dxa"/>
-        </w:tcPr>
-        <w:p>
-          <w:pPr>
-            <w:pStyle w:val="Fuzeile"/>
-            <w:spacing w:before="60"/>
-            <w:rPr>
-              <w:rFonts w:ascii="Arial" w:hAnsi="Arial" w:cs="Arial"/>
-              <w:sz w:val="20"/>
-              <w:szCs w:val="20"/>
-            </w:rPr>
-          </w:pPr>
-        </w:p>
-        <w:p>
-          <w:pPr>
-            <w:pStyle w:val="Fuzeile"/>
-            <w:spacing w:before="60"/>
-            <w:rPr>
-              <w:rFonts w:ascii="Arial" w:hAnsi="Arial" w:cs="Arial"/>
-              <w:sz w:val="20"/>
-              <w:szCs w:val="20"/>
-            </w:rPr>
-          </w:pPr>
-        </w:p>
-      </w:tc>
-      <w:tc>
-        <w:tcPr>
-          <w:tcW w:w="3686" w:type="dxa"/>
+          <w:tcW w:w="3256" w:type="dxa"/>
         </w:tcPr>
         <w:p>
           <w:pPr>
@@ -886,15 +845,7 @@
               <w:sz w:val="20"/>
               <w:szCs w:val="20"/>
             </w:rPr>
-            <w:t>DE</w:t>
-          </w:r>
-          <w:r>
-            <w:rPr>
-              <w:rFonts w:ascii="Arial" w:hAnsi="Arial" w:cs="Arial"/>
-              <w:sz w:val="20"/>
-              <w:szCs w:val="20"/>
-            </w:rPr>
-            <w:t>24 7605 0101 0430 0005 05</w:t>
+            <w:t>DE24 7605 0101 0430 0005 05</w:t>
           </w:r>
         </w:p>
         <w:p>
@@ -915,6 +866,22 @@
             </w:rPr>
             <w:t>BIC: SKNDE77XXX</w:t>
           </w:r>
+        </w:p>
+      </w:tc>
+      <w:tc>
+        <w:tcPr>
+          <w:tcW w:w="1559" w:type="dxa"/>
+        </w:tcPr>
+        <w:p>
+          <w:pPr>
+            <w:pStyle w:val="Fuzeile"/>
+            <w:spacing w:before="60"/>
+            <w:rPr>
+              <w:rFonts w:ascii="Arial" w:hAnsi="Arial" w:cs="Arial"/>
+              <w:sz w:val="20"/>
+              <w:szCs w:val="20"/>
+            </w:rPr>
+          </w:pPr>
         </w:p>
       </w:tc>
       <w:tc>
@@ -1125,16 +1092,6 @@
       </w:tc>
     </w:tr>
   </w:tbl>
-  <w:p>
-    <w:pPr>
-      <w:pStyle w:val="Fuzeile"/>
-    </w:pPr>
-  </w:p>
-</w:ftr>
-</file>
-
-<file path=word/footer3.xml><?xml version="1.0" encoding="utf-8"?>
-<w:ftr xmlns:wpc="http://schemas.microsoft.com/office/word/2010/wordprocessingCanvas" xmlns:cx="http://schemas.microsoft.com/office/drawing/2014/chartex" xmlns:cx1="http://schemas.microsoft.com/office/drawing/2015/9/8/chartex" xmlns:cx2="http://schemas.microsoft.com/office/drawing/2015/10/21/chartex" xmlns:cx3="http://schemas.microsoft.com/office/drawing/2016/5/9/chartex" xmlns:cx4="http://schemas.microsoft.com/office/drawing/2016/5/10/chartex" xmlns:cx5="http://schemas.microsoft.com/office/drawing/2016/5/11/chartex" xmlns:cx6="http://schemas.microsoft.com/office/drawing/2016/5/12/chartex" xmlns:cx7="http://schemas.microsoft.com/office/drawing/2016/5/13/chartex" xmlns:cx8="http://schemas.microsoft.com/office/drawing/2016/5/14/chartex" xmlns:mc="http://schemas.openxmlformats.org/markup-compatibility/2006" xmlns:aink="http://schemas.microsoft.com/office/drawing/2016/ink" xmlns:am3d="http://schemas.microsoft.com/office/drawing/2017/model3d" xmlns:o="urn:schemas-microsoft-com:office:office" xmlns:oel="http://schemas.microsoft.com/office/2019/extlst" xmlns:r="http://schemas.openxmlformats.org/officeDocument/2006/relationships" xmlns:m="http://schemas.openxmlformats.org/officeDocument/2006/math" xmlns:v="urn:schemas-microsoft-com:vml" xmlns:wp14="http://schemas.microsoft.com/office/word/2010/wordprocessingDrawing" xmlns:wp="http://schemas.openxmlformats.org/drawingml/2006/wordprocessingDrawing" xmlns:w10="urn:schemas-microsoft-com:office:word" xmlns:w="http://schemas.openxmlformats.org/wordprocessingml/2006/main" xmlns:w14="http://schemas.microsoft.com/office/word/2010/wordml" xmlns:w15="http://schemas.microsoft.com/office/word/2012/wordml" xmlns:w16cex="http://schemas.microsoft.com/office/word/2018/wordml/cex" xmlns:w16cid="http://schemas.microsoft.com/office/word/2016/wordml/cid" xmlns:w16="http://schemas.microsoft.com/office/word/2018/wordml" xmlns:w16du="http://schemas.microsoft.com/office/word/2023/wordml/word16du" xmlns:w16sdtdh="http://schemas.microsoft.com/office/word/2020/wordml/sdtdatahash" xmlns:w16sdtfl="http://schemas.microsoft.com/office/word/2024/wordml/sdtformatlock" xmlns:w16se="http://schemas.microsoft.com/office/word/2015/wordml/symex" xmlns:wpg="http://schemas.microsoft.com/office/word/2010/wordprocessingGroup" xmlns:wpi="http://schemas.microsoft.com/office/word/2010/wordprocessingInk" xmlns:wne="http://schemas.microsoft.com/office/word/2006/wordml" xmlns:wps="http://schemas.microsoft.com/office/word/2010/wordprocessingShape" mc:Ignorable="w14 w15 w16se w16cid w16 w16cex w16sdtdh w16sdtfl w16du wp14">
   <w:p>
     <w:pPr>
       <w:pStyle w:val="Fuzeile"/>
@@ -1163,16 +1120,6 @@
 </file>
 
 <file path=word/header1.xml><?xml version="1.0" encoding="utf-8"?>
-<w:hdr xmlns:wpc="http://schemas.microsoft.com/office/word/2010/wordprocessingCanvas" xmlns:cx="http://schemas.microsoft.com/office/drawing/2014/chartex" xmlns:cx1="http://schemas.microsoft.com/office/drawing/2015/9/8/chartex" xmlns:cx2="http://schemas.microsoft.com/office/drawing/2015/10/21/chartex" xmlns:cx3="http://schemas.microsoft.com/office/drawing/2016/5/9/chartex" xmlns:cx4="http://schemas.microsoft.com/office/drawing/2016/5/10/chartex" xmlns:cx5="http://schemas.microsoft.com/office/drawing/2016/5/11/chartex" xmlns:cx6="http://schemas.microsoft.com/office/drawing/2016/5/12/chartex" xmlns:cx7="http://schemas.microsoft.com/office/drawing/2016/5/13/chartex" xmlns:cx8="http://schemas.microsoft.com/office/drawing/2016/5/14/chartex" xmlns:mc="http://schemas.openxmlformats.org/markup-compatibility/2006" xmlns:aink="http://schemas.microsoft.com/office/drawing/2016/ink" xmlns:am3d="http://schemas.microsoft.com/office/drawing/2017/model3d" xmlns:o="urn:schemas-microsoft-com:office:office" xmlns:oel="http://schemas.microsoft.com/office/2019/extlst" xmlns:r="http://schemas.openxmlformats.org/officeDocument/2006/relationships" xmlns:m="http://schemas.openxmlformats.org/officeDocument/2006/math" xmlns:v="urn:schemas-microsoft-com:vml" xmlns:wp14="http://schemas.microsoft.com/office/word/2010/wordprocessingDrawing" xmlns:wp="http://schemas.openxmlformats.org/drawingml/2006/wordprocessingDrawing" xmlns:w10="urn:schemas-microsoft-com:office:word" xmlns:w="http://schemas.openxmlformats.org/wordprocessingml/2006/main" xmlns:w14="http://schemas.microsoft.com/office/word/2010/wordml" xmlns:w15="http://schemas.microsoft.com/office/word/2012/wordml" xmlns:w16cex="http://schemas.microsoft.com/office/word/2018/wordml/cex" xmlns:w16cid="http://schemas.microsoft.com/office/word/2016/wordml/cid" xmlns:w16="http://schemas.microsoft.com/office/word/2018/wordml" xmlns:w16du="http://schemas.microsoft.com/office/word/2023/wordml/word16du" xmlns:w16sdtdh="http://schemas.microsoft.com/office/word/2020/wordml/sdtdatahash" xmlns:w16sdtfl="http://schemas.microsoft.com/office/word/2024/wordml/sdtformatlock" xmlns:w16se="http://schemas.microsoft.com/office/word/2015/wordml/symex" xmlns:wpg="http://schemas.microsoft.com/office/word/2010/wordprocessingGroup" xmlns:wpi="http://schemas.microsoft.com/office/word/2010/wordprocessingInk" xmlns:wne="http://schemas.microsoft.com/office/word/2006/wordml" xmlns:wps="http://schemas.microsoft.com/office/word/2010/wordprocessingShape" mc:Ignorable="w14 w15 w16se w16cid w16 w16cex w16sdtdh w16sdtfl w16du wp14">
-  <w:p>
-    <w:pPr>
-      <w:pStyle w:val="Kopfzeile"/>
-    </w:pPr>
-  </w:p>
-</w:hdr>
-</file>
-
-<file path=word/header2.xml><?xml version="1.0" encoding="utf-8"?>
 <w:hdr xmlns:wpc="http://schemas.microsoft.com/office/word/2010/wordprocessingCanvas" xmlns:cx="http://schemas.microsoft.com/office/drawing/2014/chartex" xmlns:cx1="http://schemas.microsoft.com/office/drawing/2015/9/8/chartex" xmlns:cx2="http://schemas.microsoft.com/office/drawing/2015/10/21/chartex" xmlns:cx3="http://schemas.microsoft.com/office/drawing/2016/5/9/chartex" xmlns:cx4="http://schemas.microsoft.com/office/drawing/2016/5/10/chartex" xmlns:cx5="http://schemas.microsoft.com/office/drawing/2016/5/11/chartex" xmlns:cx6="http://schemas.microsoft.com/office/drawing/2016/5/12/chartex" xmlns:cx7="http://schemas.microsoft.com/office/drawing/2016/5/13/chartex" xmlns:cx8="http://schemas.microsoft.com/office/drawing/2016/5/14/chartex" xmlns:mc="http://schemas.openxmlformats.org/markup-compatibility/2006" xmlns:aink="http://schemas.microsoft.com/office/drawing/2016/ink" xmlns:am3d="http://schemas.microsoft.com/office/drawing/2017/model3d" xmlns:o="urn:schemas-microsoft-com:office:office" xmlns:oel="http://schemas.microsoft.com/office/2019/extlst" xmlns:r="http://schemas.openxmlformats.org/officeDocument/2006/relationships" xmlns:m="http://schemas.openxmlformats.org/officeDocument/2006/math" xmlns:v="urn:schemas-microsoft-com:vml" xmlns:wp14="http://schemas.microsoft.com/office/word/2010/wordprocessingDrawing" xmlns:wp="http://schemas.openxmlformats.org/drawingml/2006/wordprocessingDrawing" xmlns:w10="urn:schemas-microsoft-com:office:word" xmlns:w="http://schemas.openxmlformats.org/wordprocessingml/2006/main" xmlns:w14="http://schemas.microsoft.com/office/word/2010/wordml" xmlns:w15="http://schemas.microsoft.com/office/word/2012/wordml" xmlns:w16cex="http://schemas.microsoft.com/office/word/2018/wordml/cex" xmlns:w16cid="http://schemas.microsoft.com/office/word/2016/wordml/cid" xmlns:w16="http://schemas.microsoft.com/office/word/2018/wordml" xmlns:w16du="http://schemas.microsoft.com/office/word/2023/wordml/word16du" xmlns:w16sdtdh="http://schemas.microsoft.com/office/word/2020/wordml/sdtdatahash" xmlns:w16sdtfl="http://schemas.microsoft.com/office/word/2024/wordml/sdtformatlock" xmlns:w16se="http://schemas.microsoft.com/office/word/2015/wordml/symex" xmlns:wpg="http://schemas.microsoft.com/office/word/2010/wordprocessingGroup" xmlns:wpi="http://schemas.microsoft.com/office/word/2010/wordprocessingInk" xmlns:wne="http://schemas.microsoft.com/office/word/2006/wordml" xmlns:wps="http://schemas.microsoft.com/office/word/2010/wordprocessingShape" mc:Ignorable="w14 w15 w16se w16cid w16 w16cex w16sdtdh w16sdtfl w16du wp14">
   <w:tbl>
     <w:tblPr>
@@ -1430,7 +1377,7 @@
             </wp:anchor>
           </w:drawing>
         </mc:Choice>
-        <mc:Fallback xmlns:mo="http://schemas.microsoft.com/office/mac/office/2008/main" xmlns:mv="urn:schemas-microsoft-com:mac:vml">
+        <mc:Fallback xmlns:mv="urn:schemas-microsoft-com:mac:vml" xmlns:mo="http://schemas.microsoft.com/office/mac/office/2008/main">
           <w:pict>
             <v:line w14:anchorId="0C09B30C" id="Gerade_x0020_Verbindung_x0020_5" o:spid="_x0000_s1026" style="position:absolute;z-index:251662336;visibility:visible;mso-wrap-style:square;mso-width-percent:0;mso-wrap-distance-left:9pt;mso-wrap-distance-top:0;mso-wrap-distance-right:9pt;mso-wrap-distance-bottom:0;mso-position-horizontal:absolute;mso-position-horizontal-relative:page;mso-position-vertical:absolute;mso-position-vertical-relative:page;mso-width-percent:0;mso-width-relative:margin" from="14.2pt,595.35pt" to="22.7pt,595.35pt" o:gfxdata="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" strokecolor="#a5a5a5 [2092]" strokeweight=".5pt">
               <v:stroke joinstyle="miter"/>
@@ -1505,7 +1452,7 @@
             </wp:anchor>
           </w:drawing>
         </mc:Choice>
-        <mc:Fallback xmlns:mo="http://schemas.microsoft.com/office/mac/office/2008/main" xmlns:mv="urn:schemas-microsoft-com:mac:vml">
+        <mc:Fallback xmlns:mv="urn:schemas-microsoft-com:mac:vml" xmlns:mo="http://schemas.microsoft.com/office/mac/office/2008/main">
           <w:pict>
             <v:line w14:anchorId="43EED32A" id="Gerade_x0020_Verbindung_x0020_4" o:spid="_x0000_s1026" style="position:absolute;z-index:251660288;visibility:visible;mso-wrap-style:square;mso-width-percent:0;mso-wrap-distance-left:9pt;mso-wrap-distance-top:0;mso-wrap-distance-right:9pt;mso-wrap-distance-bottom:0;mso-position-horizontal:absolute;mso-position-horizontal-relative:page;mso-position-vertical:absolute;mso-position-vertical-relative:page;mso-width-percent:0;mso-width-relative:margin" from="14.2pt,297.7pt" to="22.7pt,297.7pt" o:gfxdata="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" strokecolor="#a5a5a5 [2092]" strokeweight=".5pt">
               <v:stroke joinstyle="miter"/>
@@ -1515,16 +1462,6 @@
         </mc:Fallback>
       </mc:AlternateContent>
     </w:r>
-  </w:p>
-</w:hdr>
-</file>
-
-<file path=word/header3.xml><?xml version="1.0" encoding="utf-8"?>
-<w:hdr xmlns:wpc="http://schemas.microsoft.com/office/word/2010/wordprocessingCanvas" xmlns:cx="http://schemas.microsoft.com/office/drawing/2014/chartex" xmlns:cx1="http://schemas.microsoft.com/office/drawing/2015/9/8/chartex" xmlns:cx2="http://schemas.microsoft.com/office/drawing/2015/10/21/chartex" xmlns:cx3="http://schemas.microsoft.com/office/drawing/2016/5/9/chartex" xmlns:cx4="http://schemas.microsoft.com/office/drawing/2016/5/10/chartex" xmlns:cx5="http://schemas.microsoft.com/office/drawing/2016/5/11/chartex" xmlns:cx6="http://schemas.microsoft.com/office/drawing/2016/5/12/chartex" xmlns:cx7="http://schemas.microsoft.com/office/drawing/2016/5/13/chartex" xmlns:cx8="http://schemas.microsoft.com/office/drawing/2016/5/14/chartex" xmlns:mc="http://schemas.openxmlformats.org/markup-compatibility/2006" xmlns:aink="http://schemas.microsoft.com/office/drawing/2016/ink" xmlns:am3d="http://schemas.microsoft.com/office/drawing/2017/model3d" xmlns:o="urn:schemas-microsoft-com:office:office" xmlns:oel="http://schemas.microsoft.com/office/2019/extlst" xmlns:r="http://schemas.openxmlformats.org/officeDocument/2006/relationships" xmlns:m="http://schemas.openxmlformats.org/officeDocument/2006/math" xmlns:v="urn:schemas-microsoft-com:vml" xmlns:wp14="http://schemas.microsoft.com/office/word/2010/wordprocessingDrawing" xmlns:wp="http://schemas.openxmlformats.org/drawingml/2006/wordprocessingDrawing" xmlns:w10="urn:schemas-microsoft-com:office:word" xmlns:w="http://schemas.openxmlformats.org/wordprocessingml/2006/main" xmlns:w14="http://schemas.microsoft.com/office/word/2010/wordml" xmlns:w15="http://schemas.microsoft.com/office/word/2012/wordml" xmlns:w16cex="http://schemas.microsoft.com/office/word/2018/wordml/cex" xmlns:w16cid="http://schemas.microsoft.com/office/word/2016/wordml/cid" xmlns:w16="http://schemas.microsoft.com/office/word/2018/wordml" xmlns:w16du="http://schemas.microsoft.com/office/word/2023/wordml/word16du" xmlns:w16sdtdh="http://schemas.microsoft.com/office/word/2020/wordml/sdtdatahash" xmlns:w16sdtfl="http://schemas.microsoft.com/office/word/2024/wordml/sdtformatlock" xmlns:w16se="http://schemas.microsoft.com/office/word/2015/wordml/symex" xmlns:wpg="http://schemas.microsoft.com/office/word/2010/wordprocessingGroup" xmlns:wpi="http://schemas.microsoft.com/office/word/2010/wordprocessingInk" xmlns:wne="http://schemas.microsoft.com/office/word/2006/wordml" xmlns:wps="http://schemas.microsoft.com/office/word/2010/wordprocessingShape" mc:Ignorable="w14 w15 w16se w16cid w16 w16cex w16sdtdh w16sdtfl w16du wp14">
-  <w:p>
-    <w:pPr>
-      <w:pStyle w:val="Kopfzeile"/>
-    </w:pPr>
   </w:p>
 </w:hdr>
 </file>

</xml_diff>